<commit_message>
lb2 ex04 ex06 fixes, cool img with convolution
</commit_message>
<xml_diff>
--- a/lb2/lab_2_report.docx
+++ b/lb2/lab_2_report.docx
@@ -667,16 +667,16 @@
           <w:rFonts w:ascii="Courier New" w:hAnsi="Courier New" w:cs="Courier New"/>
           <w:sz w:val="24"/>
           <w:szCs w:val="24"/>
-          <w:lang w:eastAsia="en-US"/>
-        </w:rPr>
-      </w:pPr>
-      <w:r>
-        <w:rPr>
-          <w:rFonts w:ascii="Courier New" w:hAnsi="Courier New" w:cs="Courier New"/>
-          <w:color w:val="228B22"/>
-          <w:sz w:val="26"/>
-          <w:szCs w:val="26"/>
-          <w:lang w:eastAsia="en-US"/>
+          <w:lang w:val="en-US" w:eastAsia="en-US"/>
+        </w:rPr>
+      </w:pPr>
+      <w:r>
+        <w:rPr>
+          <w:rFonts w:ascii="Courier New" w:hAnsi="Courier New" w:cs="Courier New"/>
+          <w:color w:val="228B22"/>
+          <w:sz w:val="26"/>
+          <w:szCs w:val="26"/>
+          <w:lang w:val="en-US" w:eastAsia="en-US"/>
         </w:rPr>
         <w:t xml:space="preserve">% w = </w:t>
       </w:r>
@@ -688,7 +688,7 @@
           <w:color w:val="228B22"/>
           <w:sz w:val="26"/>
           <w:szCs w:val="26"/>
-          <w:lang w:eastAsia="en-US"/>
+          <w:lang w:val="en-US" w:eastAsia="en-US"/>
         </w:rPr>
         <w:t>conv</w:t>
       </w:r>
@@ -699,7 +699,7 @@
           <w:color w:val="228B22"/>
           <w:sz w:val="26"/>
           <w:szCs w:val="26"/>
-          <w:lang w:eastAsia="en-US"/>
+          <w:lang w:val="en-US" w:eastAsia="en-US"/>
         </w:rPr>
         <w:t>(</w:t>
       </w:r>
@@ -710,7 +710,7 @@
           <w:color w:val="228B22"/>
           <w:sz w:val="26"/>
           <w:szCs w:val="26"/>
-          <w:lang w:eastAsia="en-US"/>
+          <w:lang w:val="en-US" w:eastAsia="en-US"/>
         </w:rPr>
         <w:t>u, v)</w:t>
       </w:r>
@@ -1361,34 +1361,22 @@
           <w:szCs w:val="26"/>
           <w:lang w:eastAsia="en-US"/>
         </w:rPr>
-        <w:t xml:space="preserve">только часть </w:t>
-      </w:r>
-      <w:proofErr w:type="spellStart"/>
-      <w:r>
-        <w:rPr>
-          <w:rFonts w:ascii="Courier New" w:hAnsi="Courier New" w:cs="Courier New"/>
-          <w:color w:val="228B22"/>
-          <w:sz w:val="26"/>
-          <w:szCs w:val="26"/>
-          <w:lang w:eastAsia="en-US"/>
-        </w:rPr>
-        <w:t>свертки,</w:t>
-      </w:r>
-    </w:p>
-    <w:p>
-      <w:pPr>
-        <w:autoSpaceDE w:val="0"/>
-        <w:autoSpaceDN w:val="0"/>
-        <w:adjustRightInd w:val="0"/>
-        <w:rPr>
-          <w:rFonts w:ascii="Courier New" w:hAnsi="Courier New" w:cs="Courier New"/>
-          <w:color w:val="228B22"/>
-          <w:sz w:val="26"/>
-          <w:szCs w:val="26"/>
-          <w:lang w:eastAsia="en-US"/>
-        </w:rPr>
-      </w:pPr>
-      <w:proofErr w:type="spellEnd"/>
+        <w:t>только часть свертки,</w:t>
+      </w:r>
+    </w:p>
+    <w:p>
+      <w:pPr>
+        <w:autoSpaceDE w:val="0"/>
+        <w:autoSpaceDN w:val="0"/>
+        <w:adjustRightInd w:val="0"/>
+        <w:rPr>
+          <w:rFonts w:ascii="Courier New" w:hAnsi="Courier New" w:cs="Courier New"/>
+          <w:color w:val="228B22"/>
+          <w:sz w:val="26"/>
+          <w:szCs w:val="26"/>
+          <w:lang w:eastAsia="en-US"/>
+        </w:rPr>
+      </w:pPr>
       <w:r>
         <w:rPr>
           <w:rFonts w:ascii="Courier New" w:hAnsi="Courier New" w:cs="Courier New"/>
@@ -1762,10 +1750,7 @@
     <w:p>
       <w:r>
         <w:lastRenderedPageBreak/>
-        <w:t>Задание 2</w:t>
-      </w:r>
-      <w:r>
-        <w:t>.</w:t>
+        <w:t>Задание 2.</w:t>
       </w:r>
     </w:p>
     <w:p>
@@ -1874,8 +1859,6 @@
       </w:pPr>
       <w:r>
         <w:tab/>
-      </w:r>
-      <w:r>
         <w:t xml:space="preserve">Изучить функцию MATLAB </w:t>
       </w:r>
       <w:proofErr w:type="spellStart"/>
@@ -1884,10 +1867,7 @@
       </w:r>
       <w:proofErr w:type="spellEnd"/>
       <w:r>
-        <w:t>, и написать справку на русском языке (рассмотр</w:t>
-      </w:r>
-      <w:r>
-        <w:t>еть</w:t>
+        <w:t>, и написать справку на русском языке (рассмотреть</w:t>
       </w:r>
       <w:r>
         <w:t xml:space="preserve"> </w:t>
@@ -2083,9 +2063,40 @@
           <w:rFonts w:ascii="Courier New" w:hAnsi="Courier New" w:cs="Courier New"/>
           <w:sz w:val="24"/>
           <w:szCs w:val="24"/>
+          <w:lang w:eastAsia="en-US"/>
+        </w:rPr>
+      </w:pPr>
+      <w:r>
+        <w:rPr>
+          <w:rFonts w:ascii="Courier New" w:hAnsi="Courier New" w:cs="Courier New"/>
+          <w:color w:val="228B22"/>
+          <w:sz w:val="26"/>
+          <w:szCs w:val="26"/>
+          <w:lang w:eastAsia="en-US"/>
+        </w:rPr>
+        <w:t xml:space="preserve">% </w:t>
+      </w:r>
+      <w:r>
+        <w:rPr>
+          <w:rFonts w:ascii="Courier New" w:hAnsi="Courier New" w:cs="Courier New"/>
+          <w:color w:val="228B22"/>
+          <w:sz w:val="26"/>
+          <w:szCs w:val="26"/>
           <w:lang w:val="en-US" w:eastAsia="en-US"/>
         </w:rPr>
-      </w:pPr>
+        <w:t>r</w:t>
+      </w:r>
+      <w:r>
+        <w:rPr>
+          <w:rFonts w:ascii="Courier New" w:hAnsi="Courier New" w:cs="Courier New"/>
+          <w:color w:val="228B22"/>
+          <w:sz w:val="26"/>
+          <w:szCs w:val="26"/>
+          <w:lang w:eastAsia="en-US"/>
+        </w:rPr>
+        <w:t xml:space="preserve"> = </w:t>
+      </w:r>
+      <w:proofErr w:type="spellStart"/>
       <w:r>
         <w:rPr>
           <w:rFonts w:ascii="Courier New" w:hAnsi="Courier New" w:cs="Courier New"/>
@@ -2094,9 +2105,19 @@
           <w:szCs w:val="26"/>
           <w:lang w:val="en-US" w:eastAsia="en-US"/>
         </w:rPr>
-        <w:t xml:space="preserve">% r = </w:t>
-      </w:r>
-      <w:proofErr w:type="spellStart"/>
+        <w:t>xcorr</w:t>
+      </w:r>
+      <w:proofErr w:type="spellEnd"/>
+      <w:r>
+        <w:rPr>
+          <w:rFonts w:ascii="Courier New" w:hAnsi="Courier New" w:cs="Courier New"/>
+          <w:color w:val="228B22"/>
+          <w:sz w:val="26"/>
+          <w:szCs w:val="26"/>
+          <w:lang w:eastAsia="en-US"/>
+        </w:rPr>
+        <w:t>(</w:t>
+      </w:r>
       <w:r>
         <w:rPr>
           <w:rFonts w:ascii="Courier New" w:hAnsi="Courier New" w:cs="Courier New"/>
@@ -2105,18 +2126,17 @@
           <w:szCs w:val="26"/>
           <w:lang w:val="en-US" w:eastAsia="en-US"/>
         </w:rPr>
-        <w:t>xcorr</w:t>
-      </w:r>
-      <w:proofErr w:type="spellEnd"/>
-      <w:r>
-        <w:rPr>
-          <w:rFonts w:ascii="Courier New" w:hAnsi="Courier New" w:cs="Courier New"/>
-          <w:color w:val="228B22"/>
-          <w:sz w:val="26"/>
-          <w:szCs w:val="26"/>
-          <w:lang w:val="en-US" w:eastAsia="en-US"/>
-        </w:rPr>
-        <w:t>(x)</w:t>
+        <w:t>x</w:t>
+      </w:r>
+      <w:r>
+        <w:rPr>
+          <w:rFonts w:ascii="Courier New" w:hAnsi="Courier New" w:cs="Courier New"/>
+          <w:color w:val="228B22"/>
+          <w:sz w:val="26"/>
+          <w:szCs w:val="26"/>
+          <w:lang w:eastAsia="en-US"/>
+        </w:rPr>
+        <w:t>)</w:t>
       </w:r>
     </w:p>
     <w:p>
@@ -2128,9 +2148,40 @@
           <w:rFonts w:ascii="Courier New" w:hAnsi="Courier New" w:cs="Courier New"/>
           <w:sz w:val="24"/>
           <w:szCs w:val="24"/>
+          <w:lang w:eastAsia="en-US"/>
+        </w:rPr>
+      </w:pPr>
+      <w:r>
+        <w:rPr>
+          <w:rFonts w:ascii="Courier New" w:hAnsi="Courier New" w:cs="Courier New"/>
+          <w:color w:val="228B22"/>
+          <w:sz w:val="26"/>
+          <w:szCs w:val="26"/>
+          <w:lang w:eastAsia="en-US"/>
+        </w:rPr>
+        <w:t xml:space="preserve">% </w:t>
+      </w:r>
+      <w:r>
+        <w:rPr>
+          <w:rFonts w:ascii="Courier New" w:hAnsi="Courier New" w:cs="Courier New"/>
+          <w:color w:val="228B22"/>
+          <w:sz w:val="26"/>
+          <w:szCs w:val="26"/>
           <w:lang w:val="en-US" w:eastAsia="en-US"/>
         </w:rPr>
-      </w:pPr>
+        <w:t>r</w:t>
+      </w:r>
+      <w:r>
+        <w:rPr>
+          <w:rFonts w:ascii="Courier New" w:hAnsi="Courier New" w:cs="Courier New"/>
+          <w:color w:val="228B22"/>
+          <w:sz w:val="26"/>
+          <w:szCs w:val="26"/>
+          <w:lang w:eastAsia="en-US"/>
+        </w:rPr>
+        <w:t xml:space="preserve"> = </w:t>
+      </w:r>
+      <w:proofErr w:type="spellStart"/>
       <w:r>
         <w:rPr>
           <w:rFonts w:ascii="Courier New" w:hAnsi="Courier New" w:cs="Courier New"/>
@@ -2139,17 +2190,6 @@
           <w:szCs w:val="26"/>
           <w:lang w:val="en-US" w:eastAsia="en-US"/>
         </w:rPr>
-        <w:t xml:space="preserve">% r = </w:t>
-      </w:r>
-      <w:proofErr w:type="spellStart"/>
-      <w:r>
-        <w:rPr>
-          <w:rFonts w:ascii="Courier New" w:hAnsi="Courier New" w:cs="Courier New"/>
-          <w:color w:val="228B22"/>
-          <w:sz w:val="26"/>
-          <w:szCs w:val="26"/>
-          <w:lang w:val="en-US" w:eastAsia="en-US"/>
-        </w:rPr>
         <w:t>xcorr</w:t>
       </w:r>
       <w:proofErr w:type="spellEnd"/>
@@ -2159,7 +2199,7 @@
           <w:color w:val="228B22"/>
           <w:sz w:val="26"/>
           <w:szCs w:val="26"/>
-          <w:lang w:val="en-US" w:eastAsia="en-US"/>
+          <w:lang w:eastAsia="en-US"/>
         </w:rPr>
         <w:t>(__</w:t>
       </w:r>
@@ -2170,7 +2210,7 @@
           <w:color w:val="228B22"/>
           <w:sz w:val="26"/>
           <w:szCs w:val="26"/>
-          <w:lang w:val="en-US" w:eastAsia="en-US"/>
+          <w:lang w:eastAsia="en-US"/>
         </w:rPr>
         <w:t>_,</w:t>
       </w:r>
@@ -2193,7 +2233,7 @@
           <w:color w:val="228B22"/>
           <w:sz w:val="26"/>
           <w:szCs w:val="26"/>
-          <w:lang w:val="en-US" w:eastAsia="en-US"/>
+          <w:lang w:eastAsia="en-US"/>
         </w:rPr>
         <w:t>)</w:t>
       </w:r>
@@ -3489,24 +3529,7 @@
       </w:pPr>
       <w:r>
         <w:tab/>
-      </w:r>
-      <w:r>
-        <w:t>Вычислить свертку сигнала A длины N отс</w:t>
-      </w:r>
-      <w:r>
-        <w:t xml:space="preserve">четов с перевернутым сигналом B </w:t>
-      </w:r>
-      <w:r>
-        <w:t>(отраженным слева направо) длины N отс</w:t>
-      </w:r>
-      <w:r>
-        <w:t xml:space="preserve">четов. Разделить каждый элемент </w:t>
-      </w:r>
-      <w:r>
-        <w:t>свертки на N. Сравнить результат с ковариацие</w:t>
-      </w:r>
-      <w:r>
-        <w:t xml:space="preserve">й A и B (использовать настройку </w:t>
+        <w:t xml:space="preserve">Вычислить свертку сигнала A длины N отсчетов с перевернутым сигналом B (отраженным слева направо) длины N отсчетов. Разделить каждый элемент свертки на N. Сравнить результат с ковариацией A и B (использовать настройку </w:t>
       </w:r>
       <w:proofErr w:type="spellStart"/>
       <w:r>
@@ -3532,10 +3555,10 @@
           <w:noProof/>
         </w:rPr>
         <w:drawing>
-          <wp:inline distT="0" distB="0" distL="0" distR="0" wp14:anchorId="74334125" wp14:editId="78C9C59E">
-            <wp:extent cx="6480175" cy="3376930"/>
-            <wp:effectExtent l="0" t="0" r="0" b="0"/>
-            <wp:docPr id="2" name="Рисунок 2"/>
+          <wp:inline distT="0" distB="0" distL="0" distR="0" wp14:anchorId="3A037D6D" wp14:editId="2998C1F0">
+            <wp:extent cx="6480175" cy="3420110"/>
+            <wp:effectExtent l="0" t="0" r="0" b="8890"/>
+            <wp:docPr id="9" name="Рисунок 9"/>
             <wp:cNvGraphicFramePr>
               <a:graphicFrameLocks xmlns:a="http://schemas.openxmlformats.org/drawingml/2006/main" noChangeAspect="1"/>
             </wp:cNvGraphicFramePr>
@@ -3555,7 +3578,7 @@
                   <pic:spPr>
                     <a:xfrm>
                       <a:off x="0" y="0"/>
-                      <a:ext cx="6480175" cy="3376930"/>
+                      <a:ext cx="6480175" cy="3420110"/>
                     </a:xfrm>
                     <a:prstGeom prst="rect">
                       <a:avLst/>
@@ -3575,7 +3598,10 @@
         <w:jc w:val="both"/>
       </w:pPr>
       <w:r>
-        <w:t xml:space="preserve">Свёртка и ковариация масштабированы одинаково (потому что мы разделили свертку на количество отсчётов). </w:t>
+        <w:t xml:space="preserve">Свёртка и ковариация </w:t>
+      </w:r>
+      <w:r>
+        <w:t>совпадают.</w:t>
       </w:r>
     </w:p>
     <w:p>
@@ -3584,19 +3610,25 @@
         <w:jc w:val="both"/>
       </w:pPr>
       <w:r>
-        <w:t xml:space="preserve">Пик свертки смещен правее относительно пика ковариации. Это связано с линейным ростом обоих последовательностей (поэтому в конце свёртка </w:t>
-      </w:r>
-      <w:r>
-        <w:t>«</w:t>
-      </w:r>
-      <w:r>
-        <w:t>суммирует</w:t>
-      </w:r>
-      <w:r>
-        <w:t>»</w:t>
-      </w:r>
-      <w:r>
-        <w:t xml:space="preserve"> больше).</w:t>
+        <w:t>Они отм</w:t>
+      </w:r>
+      <w:r>
+        <w:t>асштабированы одинаково (потому что мы разделили свертку на количество отсчётов</w:t>
+      </w:r>
+      <w:r>
+        <w:t xml:space="preserve"> (используем настройку </w:t>
+      </w:r>
+      <w:r>
+        <w:rPr>
+          <w:lang w:val="en-US"/>
+        </w:rPr>
+        <w:t>biased</w:t>
+      </w:r>
+      <w:r>
+        <w:t>)</w:t>
+      </w:r>
+      <w:r>
+        <w:t>).</w:t>
       </w:r>
     </w:p>
     <w:p>
@@ -3605,7 +3637,13 @@
         <w:jc w:val="both"/>
       </w:pPr>
       <w:r>
-        <w:t>Треугольный вид ковариации говорит о линейной зависимости двух последовательностей.</w:t>
+        <w:t xml:space="preserve">Они совпадают по значениям, потому что свертка </w:t>
+      </w:r>
+      <w:r>
+        <w:t xml:space="preserve">и ковариация дают одинаковый результат, если перевернуть </w:t>
+      </w:r>
+      <w:r>
+        <w:t>второй аргумент для одной из функций.</w:t>
       </w:r>
     </w:p>
     <w:p>
@@ -3633,12 +3671,7 @@
       </w:pPr>
       <w:r>
         <w:tab/>
-      </w:r>
-      <w:r>
-        <w:t>Написать программу, вычисляющую циклическую</w:t>
-      </w:r>
-      <w:r>
-        <w:t xml:space="preserve"> свертку через ДПФ, оформить ее</w:t>
+        <w:t>Написать программу, вычисляющую циклическую свертку через ДПФ, оформить ее</w:t>
       </w:r>
       <w:r>
         <w:t xml:space="preserve"> </w:t>
@@ -3660,10 +3693,7 @@
       </w:r>
       <w:proofErr w:type="gramEnd"/>
       <w:r>
-        <w:t>). Сравнит</w:t>
-      </w:r>
-      <w:r>
-        <w:t>ь результаты работы программы с</w:t>
+        <w:t>). Сравнить результаты работы программы с</w:t>
       </w:r>
       <w:r>
         <w:t xml:space="preserve"> </w:t>
@@ -3824,8 +3854,6 @@
       </w:pPr>
       <w:r>
         <w:tab/>
-      </w:r>
-      <w:r>
         <w:t>Написать программу, вычисляющую ковариацию через ДПФ, оформить ее в виде</w:t>
       </w:r>
       <w:r>
@@ -3889,16 +3917,19 @@
     <w:p>
       <w:pPr>
         <w:jc w:val="both"/>
+        <w:rPr>
+          <w:lang w:val="en-US"/>
+        </w:rPr>
       </w:pPr>
       <w:r>
         <w:rPr>
           <w:noProof/>
         </w:rPr>
         <w:drawing>
-          <wp:inline distT="0" distB="0" distL="0" distR="0" wp14:anchorId="27CE5661" wp14:editId="7F2E58C4">
-            <wp:extent cx="6480175" cy="3471545"/>
+          <wp:inline distT="0" distB="0" distL="0" distR="0" wp14:anchorId="5C6FB6E9" wp14:editId="14670810">
+            <wp:extent cx="6480175" cy="3533140"/>
             <wp:effectExtent l="0" t="0" r="0" b="0"/>
-            <wp:docPr id="4" name="Рисунок 4"/>
+            <wp:docPr id="10" name="Рисунок 10"/>
             <wp:cNvGraphicFramePr>
               <a:graphicFrameLocks xmlns:a="http://schemas.openxmlformats.org/drawingml/2006/main" noChangeAspect="1"/>
             </wp:cNvGraphicFramePr>
@@ -3918,7 +3949,7 @@
                   <pic:spPr>
                     <a:xfrm>
                       <a:off x="0" y="0"/>
-                      <a:ext cx="6480175" cy="3471545"/>
+                      <a:ext cx="6480175" cy="3533140"/>
                     </a:xfrm>
                     <a:prstGeom prst="rect">
                       <a:avLst/>
@@ -3942,31 +3973,22 @@
         <w:jc w:val="both"/>
       </w:pPr>
       <w:r>
-        <w:t>Результат с</w:t>
-      </w:r>
-      <w:r>
-        <w:t>обственная функци</w:t>
-      </w:r>
-      <w:r>
-        <w:t>и</w:t>
-      </w:r>
-      <w:r>
-        <w:t xml:space="preserve"> ковариации </w:t>
-      </w:r>
-      <w:r>
-        <w:t xml:space="preserve">сдвинут на половину отсчётов относительно встроенной функции </w:t>
-      </w:r>
-      <w:proofErr w:type="spellStart"/>
+        <w:t xml:space="preserve">Наша </w:t>
+      </w:r>
+      <w:r>
+        <w:t xml:space="preserve">функция совпадает с функцией встроенной в </w:t>
+      </w:r>
       <w:r>
         <w:rPr>
           <w:lang w:val="en-US"/>
         </w:rPr>
-        <w:t>matlab</w:t>
-      </w:r>
-      <w:proofErr w:type="spellEnd"/>
+        <w:t>MatLab</w:t>
+      </w:r>
       <w:r>
         <w:t>.</w:t>
       </w:r>
+      <w:bookmarkStart w:id="1" w:name="_GoBack"/>
+      <w:bookmarkEnd w:id="1"/>
     </w:p>
     <w:p>
       <w:pPr>
@@ -4868,8 +4890,6 @@
       <w:r>
         <w:t>(корреляция) двух сигналов меняется на противоположную.</w:t>
       </w:r>
-      <w:bookmarkStart w:id="1" w:name="_GoBack"/>
-      <w:bookmarkEnd w:id="1"/>
       <w:r>
         <w:t xml:space="preserve"> </w:t>
       </w:r>

</xml_diff>